<commit_message>
Fix mapping and parent resolving logic
Due to recursive parent resolving not existing in the
`FutureReflectionResolver`, bugs were uncovered when merging it into the
`ReflectionResolver`.
To fix this, the logic of when and where mapping and recursing into
parents is done has now be changed.
Basically, the flow now is
* can we resolve?
-> if no, map
-> can we resolve?
-> if no, recurse into the parent
quitting if we hit a yes along the way.

Additionally, the mapping is checked when trying to resolve
conditionals.
</commit_message>
<xml_diff>
--- a/src/test/resources/templates/word/LegacyCollectionsTemplate.docx
+++ b/src/test/resources/templates/word/LegacyCollectionsTemplate.docx
@@ -1,6 +1,6 @@
 
 <file path=word/document.xml><?xml version="1.0" encoding="utf-8"?>
-<w:document xmlns:o="urn:schemas-microsoft-com:office:office" xmlns:r="http://schemas.openxmlformats.org/officeDocument/2006/relationships" xmlns:v="urn:schemas-microsoft-com:vml" xmlns:w="http://schemas.openxmlformats.org/wordprocessingml/2006/main" xmlns:w10="urn:schemas-microsoft-com:office:word" xmlns:wp="http://schemas.openxmlformats.org/drawingml/2006/wordprocessingDrawing" xmlns:wps="http://schemas.microsoft.com/office/word/2010/wordprocessingShape" xmlns:wpg="http://schemas.microsoft.com/office/word/2010/wordprocessingGroup" xmlns:mc="http://schemas.openxmlformats.org/markup-compatibility/2006" xmlns:wp14="http://schemas.microsoft.com/office/word/2010/wordprocessingDrawing" xmlns:w14="http://schemas.microsoft.com/office/word/2010/wordml" mc:Ignorable="w14 wp14">
+<w:document xmlns:o="urn:schemas-microsoft-com:office:office" xmlns:r="http://schemas.openxmlformats.org/officeDocument/2006/relationships" xmlns:v="urn:schemas-microsoft-com:vml" xmlns:w="http://schemas.openxmlformats.org/wordprocessingml/2006/main" xmlns:w10="urn:schemas-microsoft-com:office:word" xmlns:wp="http://schemas.openxmlformats.org/drawingml/2006/wordprocessingDrawing" xmlns:wps="http://schemas.microsoft.com/office/word/2010/wordprocessingShape" xmlns:wpg="http://schemas.microsoft.com/office/word/2010/wordprocessingGroup" xmlns:mc="http://schemas.openxmlformats.org/markup-compatibility/2006" xmlns:wp14="http://schemas.microsoft.com/office/word/2010/wordprocessingDrawing" xmlns:w14="http://schemas.microsoft.com/office/word/2010/wordml" xmlns:w15="http://schemas.microsoft.com/office/word/2012/wordml" mc:Ignorable="w14 wp14 w15">
   <w:body>
     <w:p>
       <w:pPr>
@@ -10,15 +10,28 @@
       </w:pPr>
       <w:r>
         <w:rPr/>
-        <w:t>Captain: {{</w:t>
+        <w:t>Captain: {{captain-name}}</w:t>
       </w:r>
+    </w:p>
+    <w:p>
+      <w:pPr>
+        <w:pStyle w:val="Body"/>
+        <w:bidi w:val="0"/>
+        <w:rPr/>
+      </w:pPr>
       <w:r>
         <w:rPr/>
-        <w:t>captain-name</w:t>
+        <w:t>{{</w:t>
       </w:r>
+      <w:bookmarkStart w:id="0" w:name="__DdeLink__44_427613671"/>
       <w:r>
         <w:rPr/>
-        <w:t>}}</w:t>
+        <w:t>c</w:t>
+      </w:r>
+      <w:bookmarkEnd w:id="0"/>
+      <w:r>
+        <w:rPr/>
+        <w:t>aptain-first-officer-name}}</w:t>
       </w:r>
     </w:p>
     <w:p>
@@ -192,19 +205,7 @@
               <w:rPr>
                 <w:rFonts w:eastAsia="Arial Unicode MS" w:cs="Arial Unicode MS"/>
               </w:rPr>
-              <w:t>{{</w:t>
-            </w:r>
-            <w:r>
-              <w:rPr>
-                <w:rFonts w:eastAsia="Arial Unicode MS" w:cs="Arial Unicode MS"/>
-              </w:rPr>
-              <w:t>officer-name</w:t>
-            </w:r>
-            <w:r>
-              <w:rPr>
-                <w:rFonts w:eastAsia="Arial Unicode MS" w:cs="Arial Unicode MS"/>
-              </w:rPr>
-              <w:t>}}</w:t>
+              <w:t>{{officer-name}}</w:t>
             </w:r>
           </w:p>
         </w:tc>
@@ -231,19 +232,7 @@
               <w:rPr>
                 <w:rFonts w:eastAsia="Arial Unicode MS" w:cs="Arial Unicode MS"/>
               </w:rPr>
-              <w:t>{{</w:t>
-            </w:r>
-            <w:r>
-              <w:rPr>
-                <w:rFonts w:eastAsia="Arial Unicode MS" w:cs="Arial Unicode MS"/>
-              </w:rPr>
-              <w:t>officer-rank</w:t>
-            </w:r>
-            <w:r>
-              <w:rPr>
-                <w:rFonts w:eastAsia="Arial Unicode MS" w:cs="Arial Unicode MS"/>
-              </w:rPr>
-              <w:t>}}</w:t>
+              <w:t>{{officer-rank}}</w:t>
             </w:r>
           </w:p>
         </w:tc>
@@ -270,19 +259,7 @@
               <w:rPr>
                 <w:rFonts w:eastAsia="Arial Unicode MS" w:cs="Arial Unicode MS"/>
               </w:rPr>
-              <w:t>{{</w:t>
-            </w:r>
-            <w:r>
-              <w:rPr>
-                <w:rFonts w:eastAsia="Arial Unicode MS" w:cs="Arial Unicode MS"/>
-              </w:rPr>
-              <w:t>officer-uniform</w:t>
-            </w:r>
-            <w:r>
-              <w:rPr>
-                <w:rFonts w:eastAsia="Arial Unicode MS" w:cs="Arial Unicode MS"/>
-              </w:rPr>
-              <w:t>}}</w:t>
+              <w:t>{{officer-uniform}}</w:t>
             </w:r>
           </w:p>
         </w:tc>
@@ -377,15 +354,7 @@
       </w:pPr>
       <w:r>
         <w:rPr/>
-        <w:t>{{</w:t>
-      </w:r>
-      <w:r>
-        <w:rPr/>
-        <w:t>service-ship-name</w:t>
-      </w:r>
-      <w:r>
-        <w:rPr/>
-        <w:t>}}</w:t>
+        <w:t>{{service-ship-name}}</w:t>
       </w:r>
     </w:p>
     <w:p>
@@ -436,7 +405,7 @@
 </file>
 
 <file path=word/footer1.xml><?xml version="1.0" encoding="utf-8"?>
-<w:ftr xmlns:o="urn:schemas-microsoft-com:office:office" xmlns:r="http://schemas.openxmlformats.org/officeDocument/2006/relationships" xmlns:v="urn:schemas-microsoft-com:vml" xmlns:w="http://schemas.openxmlformats.org/wordprocessingml/2006/main" xmlns:w10="urn:schemas-microsoft-com:office:word" xmlns:wp="http://schemas.openxmlformats.org/drawingml/2006/wordprocessingDrawing" xmlns:wps="http://schemas.microsoft.com/office/word/2010/wordprocessingShape" xmlns:wpg="http://schemas.microsoft.com/office/word/2010/wordprocessingGroup" xmlns:mc="http://schemas.openxmlformats.org/markup-compatibility/2006" xmlns:wp14="http://schemas.microsoft.com/office/word/2010/wordprocessingDrawing" xmlns:w14="http://schemas.microsoft.com/office/word/2010/wordml" mc:Ignorable="w14 wp14">
+<w:ftr xmlns:o="urn:schemas-microsoft-com:office:office" xmlns:r="http://schemas.openxmlformats.org/officeDocument/2006/relationships" xmlns:v="urn:schemas-microsoft-com:vml" xmlns:w="http://schemas.openxmlformats.org/wordprocessingml/2006/main" xmlns:w10="urn:schemas-microsoft-com:office:word" xmlns:wp="http://schemas.openxmlformats.org/drawingml/2006/wordprocessingDrawing" xmlns:wps="http://schemas.microsoft.com/office/word/2010/wordprocessingShape" xmlns:wpg="http://schemas.microsoft.com/office/word/2010/wordprocessingGroup" xmlns:mc="http://schemas.openxmlformats.org/markup-compatibility/2006" xmlns:wp14="http://schemas.microsoft.com/office/word/2010/wordprocessingDrawing" xmlns:w14="http://schemas.microsoft.com/office/word/2010/wordml" xmlns:w15="http://schemas.microsoft.com/office/word/2012/wordml" mc:Ignorable="w14 wp14 w15">
   <w:p>
     <w:pPr>
       <w:pStyle w:val="Normal"/>
@@ -450,7 +419,7 @@
 </file>
 
 <file path=word/header1.xml><?xml version="1.0" encoding="utf-8"?>
-<w:hdr xmlns:o="urn:schemas-microsoft-com:office:office" xmlns:r="http://schemas.openxmlformats.org/officeDocument/2006/relationships" xmlns:v="urn:schemas-microsoft-com:vml" xmlns:w="http://schemas.openxmlformats.org/wordprocessingml/2006/main" xmlns:w10="urn:schemas-microsoft-com:office:word" xmlns:wp="http://schemas.openxmlformats.org/drawingml/2006/wordprocessingDrawing" xmlns:wps="http://schemas.microsoft.com/office/word/2010/wordprocessingShape" xmlns:wpg="http://schemas.microsoft.com/office/word/2010/wordprocessingGroup" xmlns:mc="http://schemas.openxmlformats.org/markup-compatibility/2006" xmlns:wp14="http://schemas.microsoft.com/office/word/2010/wordprocessingDrawing" xmlns:w14="http://schemas.microsoft.com/office/word/2010/wordml" mc:Ignorable="w14 wp14">
+<w:hdr xmlns:o="urn:schemas-microsoft-com:office:office" xmlns:r="http://schemas.openxmlformats.org/officeDocument/2006/relationships" xmlns:v="urn:schemas-microsoft-com:vml" xmlns:w="http://schemas.openxmlformats.org/wordprocessingml/2006/main" xmlns:w10="urn:schemas-microsoft-com:office:word" xmlns:wp="http://schemas.openxmlformats.org/drawingml/2006/wordprocessingDrawing" xmlns:wps="http://schemas.microsoft.com/office/word/2010/wordprocessingShape" xmlns:wpg="http://schemas.microsoft.com/office/word/2010/wordprocessingGroup" xmlns:mc="http://schemas.openxmlformats.org/markup-compatibility/2006" xmlns:wp14="http://schemas.microsoft.com/office/word/2010/wordprocessingDrawing" xmlns:w14="http://schemas.microsoft.com/office/word/2010/wordml" xmlns:w15="http://schemas.microsoft.com/office/word/2012/wordml" mc:Ignorable="w14 wp14 w15">
   <w:p>
     <w:pPr>
       <w:pStyle w:val="Normal"/>
@@ -487,6 +456,7 @@
         <w:vertAlign w:val="baseline"/>
         <w:position w:val="0"/>
         <w:sz w:val="20"/>
+        <w:sz w:val="20"/>
         <w:spacing w:val="0"/>
         <w:kern w:val="0"/>
         <w:w w:val="100"/>
@@ -514,6 +484,7 @@
         <w:strike w:val="false"/>
         <w:vertAlign w:val="baseline"/>
         <w:position w:val="0"/>
+        <w:sz w:val="20"/>
         <w:sz w:val="20"/>
         <w:spacing w:val="0"/>
         <w:kern w:val="0"/>
@@ -543,6 +514,7 @@
         <w:vertAlign w:val="baseline"/>
         <w:position w:val="0"/>
         <w:sz w:val="20"/>
+        <w:sz w:val="20"/>
         <w:spacing w:val="0"/>
         <w:kern w:val="0"/>
         <w:w w:val="100"/>
@@ -570,6 +542,7 @@
         <w:strike w:val="false"/>
         <w:vertAlign w:val="baseline"/>
         <w:position w:val="0"/>
+        <w:sz w:val="20"/>
         <w:sz w:val="20"/>
         <w:spacing w:val="0"/>
         <w:kern w:val="0"/>
@@ -599,6 +572,7 @@
         <w:vertAlign w:val="baseline"/>
         <w:position w:val="0"/>
         <w:sz w:val="20"/>
+        <w:sz w:val="20"/>
         <w:spacing w:val="0"/>
         <w:kern w:val="0"/>
         <w:w w:val="100"/>
@@ -626,6 +600,7 @@
         <w:strike w:val="false"/>
         <w:vertAlign w:val="baseline"/>
         <w:position w:val="0"/>
+        <w:sz w:val="20"/>
         <w:sz w:val="20"/>
         <w:spacing w:val="0"/>
         <w:kern w:val="0"/>
@@ -655,6 +630,7 @@
         <w:vertAlign w:val="baseline"/>
         <w:position w:val="0"/>
         <w:sz w:val="20"/>
+        <w:sz w:val="20"/>
         <w:spacing w:val="0"/>
         <w:kern w:val="0"/>
         <w:w w:val="100"/>
@@ -682,6 +658,7 @@
         <w:strike w:val="false"/>
         <w:vertAlign w:val="baseline"/>
         <w:position w:val="0"/>
+        <w:sz w:val="20"/>
         <w:sz w:val="20"/>
         <w:spacing w:val="0"/>
         <w:kern w:val="0"/>
@@ -710,6 +687,7 @@
         <w:strike w:val="false"/>
         <w:vertAlign w:val="baseline"/>
         <w:position w:val="0"/>
+        <w:sz w:val="20"/>
         <w:sz w:val="20"/>
         <w:spacing w:val="0"/>
         <w:kern w:val="0"/>
@@ -870,7 +848,6 @@
       <w:keepLines w:val="false"/>
       <w:pageBreakBefore w:val="false"/>
       <w:widowControl/>
-      <w:pBdr/>
       <w:shd w:val="clear" w:color="auto" w:fill="auto"/>
       <w:suppressAutoHyphens w:val="false"/>
       <w:bidi w:val="0"/>
@@ -983,7 +960,6 @@
       <w:keepLines w:val="false"/>
       <w:pageBreakBefore w:val="false"/>
       <w:widowControl/>
-      <w:pBdr/>
       <w:shd w:val="clear" w:color="auto" w:fill="auto"/>
       <w:suppressAutoHyphens w:val="false"/>
       <w:bidi w:val="0"/>
@@ -1034,7 +1010,6 @@
       <w:keepLines w:val="false"/>
       <w:pageBreakBefore w:val="false"/>
       <w:widowControl/>
-      <w:pBdr/>
       <w:shd w:val="clear" w:color="auto" w:fill="auto"/>
       <w:suppressAutoHyphens w:val="false"/>
       <w:bidi w:val="0"/>
@@ -1085,7 +1060,6 @@
       <w:keepLines w:val="false"/>
       <w:pageBreakBefore w:val="false"/>
       <w:widowControl/>
-      <w:pBdr/>
       <w:shd w:val="clear" w:color="auto" w:fill="auto"/>
       <w:suppressAutoHyphens w:val="false"/>
       <w:bidi w:val="0"/>

</xml_diff>

<commit_message>
Fix bug in conditional stripping
Add test for field access in mapping
</commit_message>
<xml_diff>
--- a/src/test/resources/templates/word/LegacyCollectionsTemplate.docx
+++ b/src/test/resources/templates/word/LegacyCollectionsTemplate.docx
@@ -1,6 +1,6 @@
 
 <file path=word/document.xml><?xml version="1.0" encoding="utf-8"?>
-<w:document xmlns:o="urn:schemas-microsoft-com:office:office" xmlns:r="http://schemas.openxmlformats.org/officeDocument/2006/relationships" xmlns:v="urn:schemas-microsoft-com:vml" xmlns:w="http://schemas.openxmlformats.org/wordprocessingml/2006/main" xmlns:w10="urn:schemas-microsoft-com:office:word" xmlns:wp="http://schemas.openxmlformats.org/drawingml/2006/wordprocessingDrawing" xmlns:wps="http://schemas.microsoft.com/office/word/2010/wordprocessingShape" xmlns:wpg="http://schemas.microsoft.com/office/word/2010/wordprocessingGroup" xmlns:mc="http://schemas.openxmlformats.org/markup-compatibility/2006" xmlns:wp14="http://schemas.microsoft.com/office/word/2010/wordprocessingDrawing" xmlns:w14="http://schemas.microsoft.com/office/word/2010/wordml" mc:Ignorable="w14 wp14">
+<w:document xmlns:o="urn:schemas-microsoft-com:office:office" xmlns:r="http://schemas.openxmlformats.org/officeDocument/2006/relationships" xmlns:v="urn:schemas-microsoft-com:vml" xmlns:w="http://schemas.openxmlformats.org/wordprocessingml/2006/main" xmlns:w10="urn:schemas-microsoft-com:office:word" xmlns:wp="http://schemas.openxmlformats.org/drawingml/2006/wordprocessingDrawing" xmlns:wps="http://schemas.microsoft.com/office/word/2010/wordprocessingShape" xmlns:wpg="http://schemas.microsoft.com/office/word/2010/wordprocessingGroup" xmlns:mc="http://schemas.openxmlformats.org/markup-compatibility/2006" xmlns:wp14="http://schemas.microsoft.com/office/word/2010/wordprocessingDrawing" xmlns:w14="http://schemas.microsoft.com/office/word/2010/wordml" xmlns:w15="http://schemas.microsoft.com/office/word/2012/wordml" mc:Ignorable="w14 wp14 w15">
   <w:body>
     <w:p>
       <w:pPr>
@@ -10,15 +10,28 @@
       </w:pPr>
       <w:r>
         <w:rPr/>
-        <w:t>Captain: {{</w:t>
+        <w:t>Captain: {{captain-name}}</w:t>
       </w:r>
+    </w:p>
+    <w:p>
+      <w:pPr>
+        <w:pStyle w:val="Body"/>
+        <w:bidi w:val="0"/>
+        <w:rPr/>
+      </w:pPr>
       <w:r>
         <w:rPr/>
-        <w:t>captain-name</w:t>
+        <w:t>{{</w:t>
       </w:r>
+      <w:bookmarkStart w:id="0" w:name="__DdeLink__44_427613671"/>
       <w:r>
         <w:rPr/>
-        <w:t>}}</w:t>
+        <w:t>c</w:t>
+      </w:r>
+      <w:bookmarkEnd w:id="0"/>
+      <w:r>
+        <w:rPr/>
+        <w:t>aptain-first-officer-name}}</w:t>
       </w:r>
     </w:p>
     <w:p>
@@ -192,19 +205,7 @@
               <w:rPr>
                 <w:rFonts w:eastAsia="Arial Unicode MS" w:cs="Arial Unicode MS"/>
               </w:rPr>
-              <w:t>{{</w:t>
-            </w:r>
-            <w:r>
-              <w:rPr>
-                <w:rFonts w:eastAsia="Arial Unicode MS" w:cs="Arial Unicode MS"/>
-              </w:rPr>
-              <w:t>officer-name</w:t>
-            </w:r>
-            <w:r>
-              <w:rPr>
-                <w:rFonts w:eastAsia="Arial Unicode MS" w:cs="Arial Unicode MS"/>
-              </w:rPr>
-              <w:t>}}</w:t>
+              <w:t>{{officer-name}}</w:t>
             </w:r>
           </w:p>
         </w:tc>
@@ -231,19 +232,7 @@
               <w:rPr>
                 <w:rFonts w:eastAsia="Arial Unicode MS" w:cs="Arial Unicode MS"/>
               </w:rPr>
-              <w:t>{{</w:t>
-            </w:r>
-            <w:r>
-              <w:rPr>
-                <w:rFonts w:eastAsia="Arial Unicode MS" w:cs="Arial Unicode MS"/>
-              </w:rPr>
-              <w:t>officer-rank</w:t>
-            </w:r>
-            <w:r>
-              <w:rPr>
-                <w:rFonts w:eastAsia="Arial Unicode MS" w:cs="Arial Unicode MS"/>
-              </w:rPr>
-              <w:t>}}</w:t>
+              <w:t>{{officer-rank}}</w:t>
             </w:r>
           </w:p>
         </w:tc>
@@ -270,19 +259,7 @@
               <w:rPr>
                 <w:rFonts w:eastAsia="Arial Unicode MS" w:cs="Arial Unicode MS"/>
               </w:rPr>
-              <w:t>{{</w:t>
-            </w:r>
-            <w:r>
-              <w:rPr>
-                <w:rFonts w:eastAsia="Arial Unicode MS" w:cs="Arial Unicode MS"/>
-              </w:rPr>
-              <w:t>officer-uniform</w:t>
-            </w:r>
-            <w:r>
-              <w:rPr>
-                <w:rFonts w:eastAsia="Arial Unicode MS" w:cs="Arial Unicode MS"/>
-              </w:rPr>
-              <w:t>}}</w:t>
+              <w:t>{{officer-uniform}}</w:t>
             </w:r>
           </w:p>
         </w:tc>
@@ -377,15 +354,7 @@
       </w:pPr>
       <w:r>
         <w:rPr/>
-        <w:t>{{</w:t>
-      </w:r>
-      <w:r>
-        <w:rPr/>
-        <w:t>service-ship-name</w:t>
-      </w:r>
-      <w:r>
-        <w:rPr/>
-        <w:t>}}</w:t>
+        <w:t>{{service-ship-name}}</w:t>
       </w:r>
     </w:p>
     <w:p>
@@ -436,7 +405,7 @@
 </file>
 
 <file path=word/footer1.xml><?xml version="1.0" encoding="utf-8"?>
-<w:ftr xmlns:o="urn:schemas-microsoft-com:office:office" xmlns:r="http://schemas.openxmlformats.org/officeDocument/2006/relationships" xmlns:v="urn:schemas-microsoft-com:vml" xmlns:w="http://schemas.openxmlformats.org/wordprocessingml/2006/main" xmlns:w10="urn:schemas-microsoft-com:office:word" xmlns:wp="http://schemas.openxmlformats.org/drawingml/2006/wordprocessingDrawing" xmlns:wps="http://schemas.microsoft.com/office/word/2010/wordprocessingShape" xmlns:wpg="http://schemas.microsoft.com/office/word/2010/wordprocessingGroup" xmlns:mc="http://schemas.openxmlformats.org/markup-compatibility/2006" xmlns:wp14="http://schemas.microsoft.com/office/word/2010/wordprocessingDrawing" xmlns:w14="http://schemas.microsoft.com/office/word/2010/wordml" mc:Ignorable="w14 wp14">
+<w:ftr xmlns:o="urn:schemas-microsoft-com:office:office" xmlns:r="http://schemas.openxmlformats.org/officeDocument/2006/relationships" xmlns:v="urn:schemas-microsoft-com:vml" xmlns:w="http://schemas.openxmlformats.org/wordprocessingml/2006/main" xmlns:w10="urn:schemas-microsoft-com:office:word" xmlns:wp="http://schemas.openxmlformats.org/drawingml/2006/wordprocessingDrawing" xmlns:wps="http://schemas.microsoft.com/office/word/2010/wordprocessingShape" xmlns:wpg="http://schemas.microsoft.com/office/word/2010/wordprocessingGroup" xmlns:mc="http://schemas.openxmlformats.org/markup-compatibility/2006" xmlns:wp14="http://schemas.microsoft.com/office/word/2010/wordprocessingDrawing" xmlns:w14="http://schemas.microsoft.com/office/word/2010/wordml" xmlns:w15="http://schemas.microsoft.com/office/word/2012/wordml" mc:Ignorable="w14 wp14 w15">
   <w:p>
     <w:pPr>
       <w:pStyle w:val="Normal"/>
@@ -450,7 +419,7 @@
 </file>
 
 <file path=word/header1.xml><?xml version="1.0" encoding="utf-8"?>
-<w:hdr xmlns:o="urn:schemas-microsoft-com:office:office" xmlns:r="http://schemas.openxmlformats.org/officeDocument/2006/relationships" xmlns:v="urn:schemas-microsoft-com:vml" xmlns:w="http://schemas.openxmlformats.org/wordprocessingml/2006/main" xmlns:w10="urn:schemas-microsoft-com:office:word" xmlns:wp="http://schemas.openxmlformats.org/drawingml/2006/wordprocessingDrawing" xmlns:wps="http://schemas.microsoft.com/office/word/2010/wordprocessingShape" xmlns:wpg="http://schemas.microsoft.com/office/word/2010/wordprocessingGroup" xmlns:mc="http://schemas.openxmlformats.org/markup-compatibility/2006" xmlns:wp14="http://schemas.microsoft.com/office/word/2010/wordprocessingDrawing" xmlns:w14="http://schemas.microsoft.com/office/word/2010/wordml" mc:Ignorable="w14 wp14">
+<w:hdr xmlns:o="urn:schemas-microsoft-com:office:office" xmlns:r="http://schemas.openxmlformats.org/officeDocument/2006/relationships" xmlns:v="urn:schemas-microsoft-com:vml" xmlns:w="http://schemas.openxmlformats.org/wordprocessingml/2006/main" xmlns:w10="urn:schemas-microsoft-com:office:word" xmlns:wp="http://schemas.openxmlformats.org/drawingml/2006/wordprocessingDrawing" xmlns:wps="http://schemas.microsoft.com/office/word/2010/wordprocessingShape" xmlns:wpg="http://schemas.microsoft.com/office/word/2010/wordprocessingGroup" xmlns:mc="http://schemas.openxmlformats.org/markup-compatibility/2006" xmlns:wp14="http://schemas.microsoft.com/office/word/2010/wordprocessingDrawing" xmlns:w14="http://schemas.microsoft.com/office/word/2010/wordml" xmlns:w15="http://schemas.microsoft.com/office/word/2012/wordml" mc:Ignorable="w14 wp14 w15">
   <w:p>
     <w:pPr>
       <w:pStyle w:val="Normal"/>
@@ -487,6 +456,7 @@
         <w:vertAlign w:val="baseline"/>
         <w:position w:val="0"/>
         <w:sz w:val="20"/>
+        <w:sz w:val="20"/>
         <w:spacing w:val="0"/>
         <w:kern w:val="0"/>
         <w:w w:val="100"/>
@@ -514,6 +484,7 @@
         <w:strike w:val="false"/>
         <w:vertAlign w:val="baseline"/>
         <w:position w:val="0"/>
+        <w:sz w:val="20"/>
         <w:sz w:val="20"/>
         <w:spacing w:val="0"/>
         <w:kern w:val="0"/>
@@ -543,6 +514,7 @@
         <w:vertAlign w:val="baseline"/>
         <w:position w:val="0"/>
         <w:sz w:val="20"/>
+        <w:sz w:val="20"/>
         <w:spacing w:val="0"/>
         <w:kern w:val="0"/>
         <w:w w:val="100"/>
@@ -570,6 +542,7 @@
         <w:strike w:val="false"/>
         <w:vertAlign w:val="baseline"/>
         <w:position w:val="0"/>
+        <w:sz w:val="20"/>
         <w:sz w:val="20"/>
         <w:spacing w:val="0"/>
         <w:kern w:val="0"/>
@@ -599,6 +572,7 @@
         <w:vertAlign w:val="baseline"/>
         <w:position w:val="0"/>
         <w:sz w:val="20"/>
+        <w:sz w:val="20"/>
         <w:spacing w:val="0"/>
         <w:kern w:val="0"/>
         <w:w w:val="100"/>
@@ -626,6 +600,7 @@
         <w:strike w:val="false"/>
         <w:vertAlign w:val="baseline"/>
         <w:position w:val="0"/>
+        <w:sz w:val="20"/>
         <w:sz w:val="20"/>
         <w:spacing w:val="0"/>
         <w:kern w:val="0"/>
@@ -655,6 +630,7 @@
         <w:vertAlign w:val="baseline"/>
         <w:position w:val="0"/>
         <w:sz w:val="20"/>
+        <w:sz w:val="20"/>
         <w:spacing w:val="0"/>
         <w:kern w:val="0"/>
         <w:w w:val="100"/>
@@ -682,6 +658,7 @@
         <w:strike w:val="false"/>
         <w:vertAlign w:val="baseline"/>
         <w:position w:val="0"/>
+        <w:sz w:val="20"/>
         <w:sz w:val="20"/>
         <w:spacing w:val="0"/>
         <w:kern w:val="0"/>
@@ -710,6 +687,7 @@
         <w:strike w:val="false"/>
         <w:vertAlign w:val="baseline"/>
         <w:position w:val="0"/>
+        <w:sz w:val="20"/>
         <w:sz w:val="20"/>
         <w:spacing w:val="0"/>
         <w:kern w:val="0"/>
@@ -870,7 +848,6 @@
       <w:keepLines w:val="false"/>
       <w:pageBreakBefore w:val="false"/>
       <w:widowControl/>
-      <w:pBdr/>
       <w:shd w:val="clear" w:color="auto" w:fill="auto"/>
       <w:suppressAutoHyphens w:val="false"/>
       <w:bidi w:val="0"/>
@@ -983,7 +960,6 @@
       <w:keepLines w:val="false"/>
       <w:pageBreakBefore w:val="false"/>
       <w:widowControl/>
-      <w:pBdr/>
       <w:shd w:val="clear" w:color="auto" w:fill="auto"/>
       <w:suppressAutoHyphens w:val="false"/>
       <w:bidi w:val="0"/>
@@ -1034,7 +1010,6 @@
       <w:keepLines w:val="false"/>
       <w:pageBreakBefore w:val="false"/>
       <w:widowControl/>
-      <w:pBdr/>
       <w:shd w:val="clear" w:color="auto" w:fill="auto"/>
       <w:suppressAutoHyphens w:val="false"/>
       <w:bidi w:val="0"/>
@@ -1085,7 +1060,6 @@
       <w:keepLines w:val="false"/>
       <w:pageBreakBefore w:val="false"/>
       <w:widowControl/>
-      <w:pBdr/>
       <w:shd w:val="clear" w:color="auto" w:fill="auto"/>
       <w:suppressAutoHyphens w:val="false"/>
       <w:bidi w:val="0"/>

</xml_diff>

<commit_message>
Test collection placeholder mapping
</commit_message>
<xml_diff>
--- a/src/test/resources/templates/word/LegacyCollectionsTemplate.docx
+++ b/src/test/resources/templates/word/LegacyCollectionsTemplate.docx
@@ -338,7 +338,15 @@
       </w:pPr>
       <w:r>
         <w:rPr/>
-        <w:t>{{services}}</w:t>
+        <w:t>{{</w:t>
+      </w:r>
+      <w:r>
+        <w:rPr/>
+        <w:t>ship-services</w:t>
+      </w:r>
+      <w:r>
+        <w:rPr/>
+        <w:t>}}</w:t>
       </w:r>
     </w:p>
     <w:p>
@@ -365,7 +373,15 @@
       </w:pPr>
       <w:r>
         <w:rPr/>
-        <w:t>{{/services}}</w:t>
+        <w:t>{{/</w:t>
+      </w:r>
+      <w:r>
+        <w:rPr/>
+        <w:t>ship-services</w:t>
+      </w:r>
+      <w:r>
+        <w:rPr/>
+        <w:t>}}</w:t>
       </w:r>
     </w:p>
     <w:p>

</xml_diff>